<commit_message>
GitBook: [#506] Release notes 4.10.0
</commit_message>
<xml_diff>
--- a/.gitbook/assets/Release Notes 4.10.0.docx
+++ b/.gitbook/assets/Release Notes 4.10.0.docx
@@ -27,12 +27,12 @@
           <wp:inline distB="114300" distT="114300" distL="114300" distR="114300">
             <wp:extent cx="967483" cy="975545"/>
             <wp:effectExtent b="0" l="0" r="0" t="0"/>
-            <wp:docPr id="3" name="image2.png"/>
+            <wp:docPr id="3" name="image3.png"/>
             <a:graphic>
               <a:graphicData uri="http://schemas.openxmlformats.org/drawingml/2006/picture">
                 <pic:pic>
                   <pic:nvPicPr>
-                    <pic:cNvPr id="0" name="image2.png"/>
+                    <pic:cNvPr id="0" name="image3.png"/>
                     <pic:cNvPicPr preferRelativeResize="0"/>
                   </pic:nvPicPr>
                   <pic:blipFill>
@@ -68,12 +68,12 @@
           <wp:inline distB="114300" distT="114300" distL="114300" distR="114300">
             <wp:extent cx="2153240" cy="952761"/>
             <wp:effectExtent b="0" l="0" r="0" t="0"/>
-            <wp:docPr id="1" name="image4.png"/>
+            <wp:docPr id="1" name="image2.png"/>
             <a:graphic>
               <a:graphicData uri="http://schemas.openxmlformats.org/drawingml/2006/picture">
                 <pic:pic>
                   <pic:nvPicPr>
-                    <pic:cNvPr id="0" name="image4.png"/>
+                    <pic:cNvPr id="0" name="image2.png"/>
                     <pic:cNvPicPr preferRelativeResize="0"/>
                   </pic:nvPicPr>
                   <pic:blipFill>
@@ -1036,7 +1036,7 @@
     <w:tbl>
       <w:tblPr>
         <w:tblStyle w:val="Table2"/>
-        <w:tblW w:w="9360.0" w:type="dxa"/>
+        <w:tblW w:w="9330.0" w:type="dxa"/>
         <w:jc w:val="left"/>
         <w:tblInd w:w="40.0" w:type="pct"/>
         <w:tblBorders>
@@ -1051,14 +1051,14 @@
         <w:tblLook w:val="0600"/>
       </w:tblPr>
       <w:tblGrid>
-        <w:gridCol w:w="2775"/>
-        <w:gridCol w:w="4155"/>
-        <w:gridCol w:w="2430"/>
+        <w:gridCol w:w="1560"/>
+        <w:gridCol w:w="5370"/>
+        <w:gridCol w:w="2400"/>
         <w:tblGridChange w:id="0">
           <w:tblGrid>
-            <w:gridCol w:w="2775"/>
-            <w:gridCol w:w="4155"/>
-            <w:gridCol w:w="2430"/>
+            <w:gridCol w:w="1560"/>
+            <w:gridCol w:w="5370"/>
+            <w:gridCol w:w="2400"/>
           </w:tblGrid>
         </w:tblGridChange>
       </w:tblGrid>
@@ -1128,7 +1128,8 @@
             <w:pPr>
               <w:widowControl w:val="0"/>
               <w:rPr>
-                <w:b w:val="1"/>
+                <w:sz w:val="20"/>
+                <w:szCs w:val="20"/>
               </w:rPr>
             </w:pPr>
             <w:r>
@@ -1211,18 +1212,18 @@
           <w:p>
             <w:pPr>
               <w:widowControl w:val="0"/>
-              <w:jc w:val="left"/>
-              <w:rPr>
-                <w:sz w:val="20"/>
-                <w:szCs w:val="20"/>
-              </w:rPr>
-            </w:pPr>
-            <w:r>
-              <w:rPr>
-                <w:color w:val="434343"/>
-                <w:rtl w:val="0"/>
-              </w:rPr>
-              <w:t xml:space="preserve">Sunbird ED</w:t>
+              <w:jc w:val="right"/>
+              <w:rPr>
+                <w:sz w:val="20"/>
+                <w:szCs w:val="20"/>
+              </w:rPr>
+            </w:pPr>
+            <w:r>
+              <w:rPr>
+                <w:color w:val="434343"/>
+                <w:rtl w:val="0"/>
+              </w:rPr>
+              <w:t xml:space="preserve">1</w:t>
             </w:r>
             <w:r>
               <w:rPr>
@@ -1262,11 +1263,6 @@
               </w:rPr>
               <w:t xml:space="preserve">June 29, 2022</w:t>
             </w:r>
-            <w:r>
-              <w:rPr>
-                <w:rtl w:val="0"/>
-              </w:rPr>
-            </w:r>
           </w:p>
         </w:tc>
         <w:tc>
@@ -1299,7 +1295,7 @@
                 <w:color w:val="434343"/>
                 <w:rtl w:val="0"/>
               </w:rPr>
-              <w:t xml:space="preserve">4.10.0</w:t>
+              <w:t xml:space="preserve">Documentation Team</w:t>
             </w:r>
             <w:r>
               <w:rPr>
@@ -1601,14 +1597,14 @@
       <w:tblGrid>
         <w:gridCol w:w="600"/>
         <w:gridCol w:w="2490"/>
-        <w:gridCol w:w="5355"/>
-        <w:gridCol w:w="1095"/>
+        <w:gridCol w:w="4980"/>
+        <w:gridCol w:w="1470"/>
         <w:tblGridChange w:id="0">
           <w:tblGrid>
             <w:gridCol w:w="600"/>
             <w:gridCol w:w="2490"/>
-            <w:gridCol w:w="5355"/>
-            <w:gridCol w:w="1095"/>
+            <w:gridCol w:w="4980"/>
+            <w:gridCol w:w="1470"/>
           </w:tblGrid>
         </w:tblGridChange>
       </w:tblGrid>
@@ -1800,20 +1796,8 @@
           </w:tcPr>
           <w:p>
             <w:pPr>
-              <w:keepNext w:val="0"/>
-              <w:keepLines w:val="0"/>
-              <w:widowControl w:val="0"/>
-              <w:pBdr>
-                <w:top w:space="0" w:sz="0" w:val="nil"/>
-                <w:left w:space="0" w:sz="0" w:val="nil"/>
-                <w:bottom w:space="0" w:sz="0" w:val="nil"/>
-                <w:right w:space="0" w:sz="0" w:val="nil"/>
-                <w:between w:space="0" w:sz="0" w:val="nil"/>
-              </w:pBdr>
-              <w:shd w:fill="auto" w:val="clear"/>
-              <w:spacing w:after="0" w:before="0" w:line="276" w:lineRule="auto"/>
-              <w:ind w:left="0" w:right="0" w:firstLine="0"/>
-              <w:jc w:val="left"/>
+              <w:widowControl w:val="0"/>
+              <w:jc w:val="right"/>
               <w:rPr>
                 <w:color w:val="434343"/>
               </w:rPr>
@@ -1846,20 +1830,7 @@
           </w:tcPr>
           <w:p>
             <w:pPr>
-              <w:keepNext w:val="0"/>
-              <w:keepLines w:val="0"/>
-              <w:widowControl w:val="0"/>
-              <w:pBdr>
-                <w:top w:space="0" w:sz="0" w:val="nil"/>
-                <w:left w:space="0" w:sz="0" w:val="nil"/>
-                <w:bottom w:space="0" w:sz="0" w:val="nil"/>
-                <w:right w:space="0" w:sz="0" w:val="nil"/>
-                <w:between w:space="0" w:sz="0" w:val="nil"/>
-              </w:pBdr>
-              <w:shd w:fill="auto" w:val="clear"/>
-              <w:spacing w:after="0" w:before="0" w:line="276" w:lineRule="auto"/>
-              <w:ind w:left="0" w:right="0" w:firstLine="0"/>
-              <w:jc w:val="left"/>
+              <w:widowControl w:val="0"/>
               <w:rPr>
                 <w:color w:val="434343"/>
               </w:rPr>
@@ -1892,30 +1863,17 @@
           </w:tcPr>
           <w:p>
             <w:pPr>
-              <w:keepNext w:val="0"/>
-              <w:keepLines w:val="0"/>
-              <w:widowControl w:val="0"/>
-              <w:pBdr>
-                <w:top w:space="0" w:sz="0" w:val="nil"/>
-                <w:left w:space="0" w:sz="0" w:val="nil"/>
-                <w:bottom w:space="0" w:sz="0" w:val="nil"/>
-                <w:right w:space="0" w:sz="0" w:val="nil"/>
-                <w:between w:space="0" w:sz="0" w:val="nil"/>
-              </w:pBdr>
-              <w:shd w:fill="auto" w:val="clear"/>
-              <w:spacing w:after="0" w:before="0" w:line="276" w:lineRule="auto"/>
-              <w:ind w:left="0" w:right="0" w:firstLine="0"/>
-              <w:jc w:val="left"/>
-              <w:rPr>
-                <w:color w:val="434343"/>
-              </w:rPr>
-            </w:pPr>
-            <w:r>
-              <w:rPr>
-                <w:color w:val="434343"/>
-                <w:rtl w:val="0"/>
-              </w:rPr>
-              <w:t xml:space="preserve">Users can directly access the questionnaire form after selecting the Submit button on the observation form.</w:t>
+              <w:widowControl w:val="0"/>
+              <w:rPr>
+                <w:color w:val="434343"/>
+              </w:rPr>
+            </w:pPr>
+            <w:r>
+              <w:rPr>
+                <w:color w:val="434343"/>
+                <w:rtl w:val="0"/>
+              </w:rPr>
+              <w:t xml:space="preserve">Users will now be able to directly come to the questionnaire screen of the observation form after selecting the submission instance. They will be able to view the form and start by clicking the button at the bottom of the screen.</w:t>
             </w:r>
           </w:p>
         </w:tc>
@@ -1939,19 +1897,15 @@
           <w:p>
             <w:pPr>
               <w:widowControl w:val="0"/>
-              <w:jc w:val="center"/>
-              <w:rPr>
-                <w:sz w:val="20"/>
-                <w:szCs w:val="20"/>
-              </w:rPr>
-            </w:pPr>
-            <w:r>
-              <w:rPr>
-                <w:sz w:val="20"/>
-                <w:szCs w:val="20"/>
-                <w:rtl w:val="0"/>
-              </w:rPr>
-              <w:t xml:space="preserve">-</w:t>
+              <w:rPr>
+                <w:sz w:val="20"/>
+                <w:szCs w:val="20"/>
+              </w:rPr>
+            </w:pPr>
+            <w:r>
+              <w:rPr>
+                <w:rtl w:val="0"/>
+              </w:rPr>
             </w:r>
           </w:p>
         </w:tc>
@@ -2034,14 +1988,14 @@
         <w:tblLook w:val="0600"/>
       </w:tblPr>
       <w:tblGrid>
-        <w:gridCol w:w="525"/>
-        <w:gridCol w:w="6315"/>
+        <w:gridCol w:w="510"/>
+        <w:gridCol w:w="6330"/>
         <w:gridCol w:w="1620"/>
         <w:gridCol w:w="1080"/>
         <w:tblGridChange w:id="0">
           <w:tblGrid>
-            <w:gridCol w:w="525"/>
-            <w:gridCol w:w="6315"/>
+            <w:gridCol w:w="510"/>
+            <w:gridCol w:w="6330"/>
             <w:gridCol w:w="1620"/>
             <w:gridCol w:w="1080"/>
           </w:tblGrid>
@@ -2231,12 +2185,15 @@
               <w:bottom w:w="40.0" w:type="dxa"/>
               <w:right w:w="40.0" w:type="dxa"/>
             </w:tcMar>
-          </w:tcPr>
-          <w:p>
-            <w:pPr>
-              <w:widowControl w:val="0"/>
-              <w:rPr>
-                <w:color w:val="434343"/>
+            <w:vAlign w:val="bottom"/>
+          </w:tcPr>
+          <w:p>
+            <w:pPr>
+              <w:widowControl w:val="0"/>
+              <w:jc w:val="left"/>
+              <w:rPr>
+                <w:sz w:val="20"/>
+                <w:szCs w:val="20"/>
               </w:rPr>
             </w:pPr>
             <w:r>
@@ -2272,35 +2229,17 @@
           </w:tcPr>
           <w:p>
             <w:pPr>
-              <w:keepNext w:val="0"/>
-              <w:keepLines w:val="0"/>
-              <w:widowControl w:val="0"/>
-              <w:pBdr>
-                <w:top w:space="0" w:sz="0" w:val="nil"/>
-                <w:left w:space="0" w:sz="0" w:val="nil"/>
-                <w:bottom w:space="0" w:sz="0" w:val="nil"/>
-                <w:right w:space="0" w:sz="0" w:val="nil"/>
-                <w:between w:space="0" w:sz="0" w:val="nil"/>
-              </w:pBdr>
-              <w:shd w:fill="auto" w:val="clear"/>
-              <w:spacing w:after="0" w:before="0" w:line="276" w:lineRule="auto"/>
-              <w:ind w:left="0" w:right="0" w:firstLine="0"/>
-              <w:jc w:val="left"/>
-              <w:rPr>
-                <w:color w:val="434343"/>
-              </w:rPr>
-            </w:pPr>
-            <w:r>
-              <w:rPr>
-                <w:color w:val="434343"/>
-                <w:rtl w:val="0"/>
-              </w:rPr>
-              <w:t xml:space="preserve">Registration flow enhanced for DIKSHA: Users who are below 18 years will have to provide their parent’s/guardian’s consent using OTP to register to the DIKSHA app</w:t>
-            </w:r>
-            <w:r>
-              <w:rPr>
-                <w:rtl w:val="0"/>
-              </w:rPr>
+              <w:widowControl w:val="0"/>
+              <w:rPr>
+                <w:color w:val="434343"/>
+              </w:rPr>
+            </w:pPr>
+            <w:r>
+              <w:rPr>
+                <w:color w:val="434343"/>
+                <w:rtl w:val="0"/>
+              </w:rPr>
+              <w:t xml:space="preserve">Registration flow enhanced with all necessary compliance </w:t>
             </w:r>
           </w:p>
         </w:tc>
@@ -2319,6 +2258,7 @@
               <w:bottom w:w="40.0" w:type="dxa"/>
               <w:right w:w="40.0" w:type="dxa"/>
             </w:tcMar>
+            <w:vAlign w:val="bottom"/>
           </w:tcPr>
           <w:p>
             <w:pPr>
@@ -2357,6 +2297,7 @@
               <w:bottom w:w="40.0" w:type="dxa"/>
               <w:right w:w="40.0" w:type="dxa"/>
             </w:tcMar>
+            <w:vAlign w:val="bottom"/>
           </w:tcPr>
           <w:p>
             <w:pPr>
@@ -2406,10 +2347,12 @@
               <w:bottom w:w="40.0" w:type="dxa"/>
               <w:right w:w="40.0" w:type="dxa"/>
             </w:tcMar>
-          </w:tcPr>
-          <w:p>
-            <w:pPr>
-              <w:widowControl w:val="0"/>
+            <w:vAlign w:val="bottom"/>
+          </w:tcPr>
+          <w:p>
+            <w:pPr>
+              <w:widowControl w:val="0"/>
+              <w:jc w:val="left"/>
               <w:rPr>
                 <w:color w:val="434343"/>
               </w:rPr>
@@ -2438,33 +2381,21 @@
               <w:bottom w:w="40.0" w:type="dxa"/>
               <w:right w:w="40.0" w:type="dxa"/>
             </w:tcMar>
-          </w:tcPr>
-          <w:p>
-            <w:pPr>
-              <w:keepNext w:val="0"/>
-              <w:keepLines w:val="0"/>
-              <w:widowControl w:val="0"/>
-              <w:pBdr>
-                <w:top w:space="0" w:sz="0" w:val="nil"/>
-                <w:left w:space="0" w:sz="0" w:val="nil"/>
-                <w:bottom w:space="0" w:sz="0" w:val="nil"/>
-                <w:right w:space="0" w:sz="0" w:val="nil"/>
-                <w:between w:space="0" w:sz="0" w:val="nil"/>
-              </w:pBdr>
-              <w:shd w:fill="auto" w:val="clear"/>
-              <w:spacing w:after="0" w:before="0" w:line="276" w:lineRule="auto"/>
-              <w:ind w:left="0" w:right="0" w:firstLine="0"/>
-              <w:jc w:val="left"/>
-              <w:rPr>
-                <w:color w:val="434343"/>
-              </w:rPr>
-            </w:pPr>
-            <w:r>
-              <w:rPr>
-                <w:color w:val="434343"/>
-                <w:rtl w:val="0"/>
-              </w:rPr>
-              <w:t xml:space="preserve">Users can consume question set in offline mode in iOS mobile</w:t>
+            <w:vAlign w:val="bottom"/>
+          </w:tcPr>
+          <w:p>
+            <w:pPr>
+              <w:widowControl w:val="0"/>
+              <w:rPr>
+                <w:color w:val="434343"/>
+              </w:rPr>
+            </w:pPr>
+            <w:r>
+              <w:rPr>
+                <w:color w:val="434343"/>
+                <w:rtl w:val="0"/>
+              </w:rPr>
+              <w:t xml:space="preserve">Enhanced iOS mobile app for users to consume question set in offline mode</w:t>
             </w:r>
           </w:p>
         </w:tc>
@@ -2483,23 +2414,11 @@
               <w:bottom w:w="40.0" w:type="dxa"/>
               <w:right w:w="40.0" w:type="dxa"/>
             </w:tcMar>
-          </w:tcPr>
-          <w:p>
-            <w:pPr>
-              <w:keepNext w:val="0"/>
-              <w:keepLines w:val="0"/>
-              <w:widowControl w:val="0"/>
-              <w:pBdr>
-                <w:top w:space="0" w:sz="0" w:val="nil"/>
-                <w:left w:space="0" w:sz="0" w:val="nil"/>
-                <w:bottom w:space="0" w:sz="0" w:val="nil"/>
-                <w:right w:space="0" w:sz="0" w:val="nil"/>
-                <w:between w:space="0" w:sz="0" w:val="nil"/>
-              </w:pBdr>
-              <w:shd w:fill="auto" w:val="clear"/>
-              <w:spacing w:after="0" w:before="0" w:line="276" w:lineRule="auto"/>
-              <w:ind w:left="0" w:right="0" w:firstLine="0"/>
-              <w:jc w:val="left"/>
+            <w:vAlign w:val="bottom"/>
+          </w:tcPr>
+          <w:p>
+            <w:pPr>
+              <w:widowControl w:val="0"/>
               <w:rPr>
                 <w:color w:val="434343"/>
               </w:rPr>
@@ -2528,6 +2447,7 @@
               <w:bottom w:w="40.0" w:type="dxa"/>
               <w:right w:w="40.0" w:type="dxa"/>
             </w:tcMar>
+            <w:vAlign w:val="bottom"/>
           </w:tcPr>
           <w:p>
             <w:pPr>
@@ -2577,10 +2497,12 @@
               <w:bottom w:w="40.0" w:type="dxa"/>
               <w:right w:w="40.0" w:type="dxa"/>
             </w:tcMar>
-          </w:tcPr>
-          <w:p>
-            <w:pPr>
-              <w:widowControl w:val="0"/>
+            <w:vAlign w:val="bottom"/>
+          </w:tcPr>
+          <w:p>
+            <w:pPr>
+              <w:widowControl w:val="0"/>
+              <w:jc w:val="left"/>
               <w:rPr>
                 <w:color w:val="434343"/>
               </w:rPr>
@@ -2613,49 +2535,17 @@
           </w:tcPr>
           <w:p>
             <w:pPr>
-              <w:keepNext w:val="0"/>
-              <w:keepLines w:val="0"/>
-              <w:widowControl w:val="0"/>
-              <w:pBdr>
-                <w:top w:space="0" w:sz="0" w:val="nil"/>
-                <w:left w:space="0" w:sz="0" w:val="nil"/>
-                <w:bottom w:space="0" w:sz="0" w:val="nil"/>
-                <w:right w:space="0" w:sz="0" w:val="nil"/>
-                <w:between w:space="0" w:sz="0" w:val="nil"/>
-              </w:pBdr>
-              <w:shd w:fill="auto" w:val="clear"/>
-              <w:spacing w:after="0" w:before="0" w:line="276" w:lineRule="auto"/>
-              <w:ind w:left="0" w:right="0" w:firstLine="0"/>
-              <w:jc w:val="left"/>
-              <w:rPr>
-                <w:color w:val="434343"/>
-              </w:rPr>
-            </w:pPr>
-            <w:r>
-              <w:rPr>
-                <w:color w:val="434343"/>
-                <w:rtl w:val="0"/>
-              </w:rPr>
-              <w:t xml:space="preserve">Tenant information is now fetched using search API (v2/search/api) over form configuration for better control for framework </w:t>
-            </w:r>
-            <w:r>
-              <w:rPr>
-                <w:color w:val="434343"/>
-                <w:rtl w:val="0"/>
-              </w:rPr>
-              <w:t xml:space="preserve">element</w:t>
-            </w:r>
-            <w:r>
-              <w:rPr>
-                <w:color w:val="434343"/>
-                <w:rtl w:val="0"/>
-              </w:rPr>
-              <w:t xml:space="preserve">s related to the organization.   </w:t>
-            </w:r>
-            <w:r>
-              <w:rPr>
-                <w:rtl w:val="0"/>
-              </w:rPr>
+              <w:widowControl w:val="0"/>
+              <w:rPr>
+                <w:color w:val="434343"/>
+              </w:rPr>
+            </w:pPr>
+            <w:r>
+              <w:rPr>
+                <w:color w:val="434343"/>
+                <w:rtl w:val="0"/>
+              </w:rPr>
+              <w:t xml:space="preserve">Mobile App will fetch tenants using org search with org type in the consent popup</w:t>
             </w:r>
           </w:p>
         </w:tc>
@@ -2674,6 +2564,7 @@
               <w:bottom w:w="40.0" w:type="dxa"/>
               <w:right w:w="40.0" w:type="dxa"/>
             </w:tcMar>
+            <w:vAlign w:val="bottom"/>
           </w:tcPr>
           <w:p>
             <w:pPr>
@@ -2706,6 +2597,7 @@
               <w:bottom w:w="40.0" w:type="dxa"/>
               <w:right w:w="40.0" w:type="dxa"/>
             </w:tcMar>
+            <w:vAlign w:val="bottom"/>
           </w:tcPr>
           <w:p>
             <w:pPr>
@@ -2756,10 +2648,12 @@
               <w:bottom w:w="40.0" w:type="dxa"/>
               <w:right w:w="40.0" w:type="dxa"/>
             </w:tcMar>
-          </w:tcPr>
-          <w:p>
-            <w:pPr>
-              <w:widowControl w:val="0"/>
+            <w:vAlign w:val="bottom"/>
+          </w:tcPr>
+          <w:p>
+            <w:pPr>
+              <w:widowControl w:val="0"/>
+              <w:jc w:val="left"/>
               <w:rPr>
                 <w:color w:val="434343"/>
               </w:rPr>
@@ -2802,12 +2696,7 @@
                 <w:color w:val="434343"/>
                 <w:rtl w:val="0"/>
               </w:rPr>
-              <w:t xml:space="preserve">A standard Jenkins build and APK file is released with the adopters which gives them the flexibility to have their own configuration to configure the mobile app.</w:t>
-            </w:r>
-            <w:r>
-              <w:rPr>
-                <w:rtl w:val="0"/>
-              </w:rPr>
+              <w:t xml:space="preserve">Flexibility to configure the mobile app based on metadata that can be injected at the build step</w:t>
             </w:r>
           </w:p>
         </w:tc>
@@ -2826,6 +2715,7 @@
               <w:bottom w:w="40.0" w:type="dxa"/>
               <w:right w:w="40.0" w:type="dxa"/>
             </w:tcMar>
+            <w:vAlign w:val="bottom"/>
           </w:tcPr>
           <w:p>
             <w:pPr>
@@ -2858,6 +2748,7 @@
               <w:bottom w:w="40.0" w:type="dxa"/>
               <w:right w:w="40.0" w:type="dxa"/>
             </w:tcMar>
+            <w:vAlign w:val="bottom"/>
           </w:tcPr>
           <w:p>
             <w:pPr>
@@ -2908,10 +2799,12 @@
               <w:bottom w:w="40.0" w:type="dxa"/>
               <w:right w:w="40.0" w:type="dxa"/>
             </w:tcMar>
-          </w:tcPr>
-          <w:p>
-            <w:pPr>
-              <w:widowControl w:val="0"/>
+            <w:vAlign w:val="bottom"/>
+          </w:tcPr>
+          <w:p>
+            <w:pPr>
+              <w:widowControl w:val="0"/>
+              <w:jc w:val="left"/>
               <w:rPr>
                 <w:color w:val="434343"/>
               </w:rPr>
@@ -2954,7 +2847,7 @@
                 <w:color w:val="434343"/>
                 <w:rtl w:val="0"/>
               </w:rPr>
-              <w:t xml:space="preserve">Adopters can build and customize the mobile app in terms of app icons or splash screens as per their preferences </w:t>
+              <w:t xml:space="preserve">Mobile app is customizable in terms of app icons, splash screens during app build time</w:t>
             </w:r>
           </w:p>
         </w:tc>
@@ -2973,6 +2866,7 @@
               <w:bottom w:w="40.0" w:type="dxa"/>
               <w:right w:w="40.0" w:type="dxa"/>
             </w:tcMar>
+            <w:vAlign w:val="bottom"/>
           </w:tcPr>
           <w:p>
             <w:pPr>
@@ -3005,6 +2899,7 @@
               <w:bottom w:w="40.0" w:type="dxa"/>
               <w:right w:w="40.0" w:type="dxa"/>
             </w:tcMar>
+            <w:vAlign w:val="bottom"/>
           </w:tcPr>
           <w:p>
             <w:pPr>
@@ -3055,10 +2950,12 @@
               <w:bottom w:w="40.0" w:type="dxa"/>
               <w:right w:w="40.0" w:type="dxa"/>
             </w:tcMar>
-          </w:tcPr>
-          <w:p>
-            <w:pPr>
-              <w:widowControl w:val="0"/>
+            <w:vAlign w:val="bottom"/>
+          </w:tcPr>
+          <w:p>
+            <w:pPr>
+              <w:widowControl w:val="0"/>
+              <w:jc w:val="left"/>
               <w:rPr>
                 <w:color w:val="434343"/>
               </w:rPr>
@@ -3087,6 +2984,7 @@
               <w:bottom w:w="40.0" w:type="dxa"/>
               <w:right w:w="40.0" w:type="dxa"/>
             </w:tcMar>
+            <w:vAlign w:val="bottom"/>
           </w:tcPr>
           <w:p>
             <w:pPr>
@@ -3119,6 +3017,7 @@
               <w:bottom w:w="40.0" w:type="dxa"/>
               <w:right w:w="40.0" w:type="dxa"/>
             </w:tcMar>
+            <w:vAlign w:val="bottom"/>
           </w:tcPr>
           <w:p>
             <w:pPr>
@@ -3151,6 +3050,7 @@
               <w:bottom w:w="40.0" w:type="dxa"/>
               <w:right w:w="40.0" w:type="dxa"/>
             </w:tcMar>
+            <w:vAlign w:val="bottom"/>
           </w:tcPr>
           <w:p>
             <w:pPr>
@@ -3201,10 +3101,12 @@
               <w:bottom w:w="40.0" w:type="dxa"/>
               <w:right w:w="40.0" w:type="dxa"/>
             </w:tcMar>
-          </w:tcPr>
-          <w:p>
-            <w:pPr>
-              <w:widowControl w:val="0"/>
+            <w:vAlign w:val="bottom"/>
+          </w:tcPr>
+          <w:p>
+            <w:pPr>
+              <w:widowControl w:val="0"/>
+              <w:jc w:val="left"/>
               <w:rPr>
                 <w:color w:val="434343"/>
               </w:rPr>
@@ -3273,20 +3175,6 @@
                 <w:rtl w:val="0"/>
               </w:rPr>
               <w:t xml:space="preserve">A few messages and texts have been made more relevant for projects capability. Following are the places where changes can be seen:</w:t>
-            </w:r>
-          </w:p>
-          <w:p>
-            <w:pPr>
-              <w:widowControl w:val="0"/>
-              <w:ind w:left="0" w:firstLine="0"/>
-              <w:rPr>
-                <w:color w:val="434343"/>
-              </w:rPr>
-            </w:pPr>
-            <w:r>
-              <w:rPr>
-                <w:rtl w:val="0"/>
-              </w:rPr>
             </w:r>
           </w:p>
           <w:p>
@@ -3307,7 +3195,7 @@
                 <w:color w:val="434343"/>
                 <w:rtl w:val="0"/>
               </w:rPr>
-              <w:t xml:space="preserve">when the user submits the project.</w:t>
+              <w:t xml:space="preserve">All labels will start with a capital letter.</w:t>
             </w:r>
           </w:p>
           <w:p>
@@ -3328,7 +3216,7 @@
                 <w:color w:val="434343"/>
                 <w:rtl w:val="0"/>
               </w:rPr>
-              <w:t xml:space="preserve">when the user cancels any edits in the project details.</w:t>
+              <w:t xml:space="preserve">Change in the message when the user submits the project.</w:t>
             </w:r>
           </w:p>
           <w:p>
@@ -3349,7 +3237,41 @@
                 <w:color w:val="434343"/>
                 <w:rtl w:val="0"/>
               </w:rPr>
-              <w:t xml:space="preserve">pop-up message removed when the user shares a  submitted project</w:t>
+              <w:t xml:space="preserve">Change in the message when the user cancels any edits in the project details.</w:t>
+            </w:r>
+          </w:p>
+          <w:p>
+            <w:pPr>
+              <w:widowControl w:val="0"/>
+              <w:numPr>
+                <w:ilvl w:val="0"/>
+                <w:numId w:val="1"/>
+              </w:numPr>
+              <w:ind w:left="720" w:hanging="360"/>
+              <w:rPr>
+                <w:color w:val="434343"/>
+                <w:u w:val="none"/>
+              </w:rPr>
+            </w:pPr>
+            <w:r>
+              <w:rPr>
+                <w:color w:val="434343"/>
+                <w:rtl w:val="0"/>
+              </w:rPr>
+              <w:t xml:space="preserve">Removal of pop-up message when user us sharing submitted project</w:t>
+            </w:r>
+          </w:p>
+          <w:p>
+            <w:pPr>
+              <w:widowControl w:val="0"/>
+              <w:rPr>
+                <w:color w:val="434343"/>
+              </w:rPr>
+            </w:pPr>
+            <w:r>
+              <w:rPr>
+                <w:rtl w:val="0"/>
+              </w:rPr>
             </w:r>
           </w:p>
         </w:tc>
@@ -3368,6 +3290,7 @@
               <w:bottom w:w="40.0" w:type="dxa"/>
               <w:right w:w="40.0" w:type="dxa"/>
             </w:tcMar>
+            <w:vAlign w:val="bottom"/>
           </w:tcPr>
           <w:p>
             <w:pPr>
@@ -3400,6 +3323,7 @@
               <w:bottom w:w="40.0" w:type="dxa"/>
               <w:right w:w="40.0" w:type="dxa"/>
             </w:tcMar>
+            <w:vAlign w:val="bottom"/>
           </w:tcPr>
           <w:p>
             <w:pPr>
@@ -3574,15 +3498,15 @@
       </w:tblPr>
       <w:tblGrid>
         <w:gridCol w:w="495"/>
-        <w:gridCol w:w="1200"/>
-        <w:gridCol w:w="5280"/>
+        <w:gridCol w:w="1215"/>
+        <w:gridCol w:w="5265"/>
         <w:gridCol w:w="1095"/>
         <w:gridCol w:w="1515"/>
         <w:tblGridChange w:id="0">
           <w:tblGrid>
             <w:gridCol w:w="495"/>
-            <w:gridCol w:w="1200"/>
-            <w:gridCol w:w="5280"/>
+            <w:gridCol w:w="1215"/>
+            <w:gridCol w:w="5265"/>
             <w:gridCol w:w="1095"/>
             <w:gridCol w:w="1515"/>
           </w:tblGrid>
@@ -3805,6 +3729,7 @@
               <w:bottom w:w="40.0" w:type="dxa"/>
               <w:right w:w="40.0" w:type="dxa"/>
             </w:tcMar>
+            <w:vAlign w:val="bottom"/>
           </w:tcPr>
           <w:p>
             <w:pPr>
@@ -3839,6 +3764,7 @@
               <w:bottom w:w="40.0" w:type="dxa"/>
               <w:right w:w="40.0" w:type="dxa"/>
             </w:tcMar>
+            <w:vAlign w:val="bottom"/>
           </w:tcPr>
           <w:p>
             <w:pPr>
@@ -3881,20 +3807,21 @@
               <w:bottom w:w="40.0" w:type="dxa"/>
               <w:right w:w="40.0" w:type="dxa"/>
             </w:tcMar>
-          </w:tcPr>
-          <w:p>
-            <w:pPr>
-              <w:widowControl w:val="0"/>
-              <w:rPr>
-                <w:color w:val="434343"/>
-              </w:rPr>
-            </w:pPr>
-            <w:r>
-              <w:rPr>
-                <w:color w:val="434343"/>
-                <w:rtl w:val="0"/>
-              </w:rPr>
-              <w:t xml:space="preserve">End date label was missing under the Projects tile</w:t>
+            <w:vAlign w:val="bottom"/>
+          </w:tcPr>
+          <w:p>
+            <w:pPr>
+              <w:widowControl w:val="0"/>
+              <w:rPr>
+                <w:color w:val="434343"/>
+              </w:rPr>
+            </w:pPr>
+            <w:r>
+              <w:rPr>
+                <w:color w:val="434343"/>
+                <w:rtl w:val="0"/>
+              </w:rPr>
+              <w:t xml:space="preserve">End date label is missing under the Projects tile</w:t>
             </w:r>
           </w:p>
         </w:tc>
@@ -3913,6 +3840,7 @@
               <w:bottom w:w="40.0" w:type="dxa"/>
               <w:right w:w="40.0" w:type="dxa"/>
             </w:tcMar>
+            <w:vAlign w:val="bottom"/>
           </w:tcPr>
           <w:p>
             <w:pPr>
@@ -3945,6 +3873,7 @@
               <w:bottom w:w="40.0" w:type="dxa"/>
               <w:right w:w="40.0" w:type="dxa"/>
             </w:tcMar>
+            <w:vAlign w:val="bottom"/>
           </w:tcPr>
           <w:p>
             <w:pPr>
@@ -3986,6 +3915,7 @@
               <w:bottom w:w="40.0" w:type="dxa"/>
               <w:right w:w="40.0" w:type="dxa"/>
             </w:tcMar>
+            <w:vAlign w:val="bottom"/>
           </w:tcPr>
           <w:p>
             <w:pPr>
@@ -4020,6 +3950,7 @@
               <w:bottom w:w="40.0" w:type="dxa"/>
               <w:right w:w="40.0" w:type="dxa"/>
             </w:tcMar>
+            <w:vAlign w:val="bottom"/>
           </w:tcPr>
           <w:p>
             <w:pPr>
@@ -4062,20 +3993,21 @@
               <w:bottom w:w="40.0" w:type="dxa"/>
               <w:right w:w="40.0" w:type="dxa"/>
             </w:tcMar>
-          </w:tcPr>
-          <w:p>
-            <w:pPr>
-              <w:widowControl w:val="0"/>
-              <w:rPr>
-                <w:color w:val="434343"/>
-              </w:rPr>
-            </w:pPr>
-            <w:r>
-              <w:rPr>
-                <w:color w:val="434343"/>
-                <w:rtl w:val="0"/>
-              </w:rPr>
-              <w:t xml:space="preserve">Add Evidence button was missing under the Observation tile</w:t>
+            <w:vAlign w:val="bottom"/>
+          </w:tcPr>
+          <w:p>
+            <w:pPr>
+              <w:widowControl w:val="0"/>
+              <w:rPr>
+                <w:color w:val="434343"/>
+              </w:rPr>
+            </w:pPr>
+            <w:r>
+              <w:rPr>
+                <w:color w:val="434343"/>
+                <w:rtl w:val="0"/>
+              </w:rPr>
+              <w:t xml:space="preserve">Add Evidence button is missing under the Observation tile</w:t>
             </w:r>
           </w:p>
         </w:tc>
@@ -4094,6 +4026,7 @@
               <w:bottom w:w="40.0" w:type="dxa"/>
               <w:right w:w="40.0" w:type="dxa"/>
             </w:tcMar>
+            <w:vAlign w:val="bottom"/>
           </w:tcPr>
           <w:p>
             <w:pPr>
@@ -4126,6 +4059,7 @@
               <w:bottom w:w="40.0" w:type="dxa"/>
               <w:right w:w="40.0" w:type="dxa"/>
             </w:tcMar>
+            <w:vAlign w:val="bottom"/>
           </w:tcPr>
           <w:p>
             <w:pPr>
@@ -4167,6 +4101,7 @@
               <w:bottom w:w="40.0" w:type="dxa"/>
               <w:right w:w="40.0" w:type="dxa"/>
             </w:tcMar>
+            <w:vAlign w:val="bottom"/>
           </w:tcPr>
           <w:p>
             <w:pPr>
@@ -4201,6 +4136,7 @@
               <w:bottom w:w="40.0" w:type="dxa"/>
               <w:right w:w="40.0" w:type="dxa"/>
             </w:tcMar>
+            <w:vAlign w:val="bottom"/>
           </w:tcPr>
           <w:p>
             <w:pPr>
@@ -4243,20 +4179,21 @@
               <w:bottom w:w="40.0" w:type="dxa"/>
               <w:right w:w="40.0" w:type="dxa"/>
             </w:tcMar>
-          </w:tcPr>
-          <w:p>
-            <w:pPr>
-              <w:widowControl w:val="0"/>
-              <w:rPr>
-                <w:color w:val="434343"/>
-              </w:rPr>
-            </w:pPr>
-            <w:r>
-              <w:rPr>
-                <w:color w:val="434343"/>
-                <w:rtl w:val="0"/>
-              </w:rPr>
-              <w:t xml:space="preserve">In the Downloads page, users were unable to access the last viewed filter </w:t>
+            <w:vAlign w:val="bottom"/>
+          </w:tcPr>
+          <w:p>
+            <w:pPr>
+              <w:widowControl w:val="0"/>
+              <w:rPr>
+                <w:color w:val="434343"/>
+              </w:rPr>
+            </w:pPr>
+            <w:r>
+              <w:rPr>
+                <w:color w:val="434343"/>
+                <w:rtl w:val="0"/>
+              </w:rPr>
+              <w:t xml:space="preserve">In the Downloads page, the last viewed filter is not functional</w:t>
             </w:r>
           </w:p>
         </w:tc>
@@ -4275,6 +4212,7 @@
               <w:bottom w:w="40.0" w:type="dxa"/>
               <w:right w:w="40.0" w:type="dxa"/>
             </w:tcMar>
+            <w:vAlign w:val="bottom"/>
           </w:tcPr>
           <w:p>
             <w:pPr>
@@ -4307,6 +4245,7 @@
               <w:bottom w:w="40.0" w:type="dxa"/>
               <w:right w:w="40.0" w:type="dxa"/>
             </w:tcMar>
+            <w:vAlign w:val="bottom"/>
           </w:tcPr>
           <w:p>
             <w:pPr>
@@ -4348,6 +4287,7 @@
               <w:bottom w:w="40.0" w:type="dxa"/>
               <w:right w:w="40.0" w:type="dxa"/>
             </w:tcMar>
+            <w:vAlign w:val="bottom"/>
           </w:tcPr>
           <w:p>
             <w:pPr>
@@ -4382,6 +4322,7 @@
               <w:bottom w:w="40.0" w:type="dxa"/>
               <w:right w:w="40.0" w:type="dxa"/>
             </w:tcMar>
+            <w:vAlign w:val="bottom"/>
           </w:tcPr>
           <w:p>
             <w:pPr>
@@ -4424,6 +4365,7 @@
               <w:bottom w:w="40.0" w:type="dxa"/>
               <w:right w:w="40.0" w:type="dxa"/>
             </w:tcMar>
+            <w:vAlign w:val="bottom"/>
           </w:tcPr>
           <w:p>
             <w:pPr>
@@ -4456,6 +4398,7 @@
               <w:bottom w:w="40.0" w:type="dxa"/>
               <w:right w:w="40.0" w:type="dxa"/>
             </w:tcMar>
+            <w:vAlign w:val="bottom"/>
           </w:tcPr>
           <w:p>
             <w:pPr>
@@ -4488,6 +4431,7 @@
               <w:bottom w:w="40.0" w:type="dxa"/>
               <w:right w:w="40.0" w:type="dxa"/>
             </w:tcMar>
+            <w:vAlign w:val="bottom"/>
           </w:tcPr>
           <w:p>
             <w:pPr>
@@ -4529,6 +4473,7 @@
               <w:bottom w:w="40.0" w:type="dxa"/>
               <w:right w:w="40.0" w:type="dxa"/>
             </w:tcMar>
+            <w:vAlign w:val="bottom"/>
           </w:tcPr>
           <w:p>
             <w:pPr>
@@ -4563,6 +4508,7 @@
               <w:bottom w:w="40.0" w:type="dxa"/>
               <w:right w:w="40.0" w:type="dxa"/>
             </w:tcMar>
+            <w:vAlign w:val="bottom"/>
           </w:tcPr>
           <w:p>
             <w:pPr>
@@ -4586,13 +4532,179 @@
             </w:hyperlink>
             <w:r>
               <w:rPr>
-                <w:color w:val="1155cc"/>
-                <w:sz w:val="20"/>
-                <w:szCs w:val="20"/>
-                <w:rtl w:val="0"/>
-              </w:rPr>
-              <w:t xml:space="preserve">, </w:t>
-            </w:r>
+                <w:rtl w:val="0"/>
+              </w:rPr>
+            </w:r>
+          </w:p>
+        </w:tc>
+        <w:tc>
+          <w:tcPr>
+            <w:tcBorders>
+              <w:top w:color="000000" w:space="0" w:sz="6" w:val="single"/>
+              <w:left w:color="000000" w:space="0" w:sz="6" w:val="single"/>
+              <w:bottom w:color="000000" w:space="0" w:sz="6" w:val="single"/>
+              <w:right w:color="000000" w:space="0" w:sz="6" w:val="single"/>
+            </w:tcBorders>
+            <w:shd w:fill="ffffff" w:val="clear"/>
+            <w:tcMar>
+              <w:top w:w="40.0" w:type="dxa"/>
+              <w:left w:w="40.0" w:type="dxa"/>
+              <w:bottom w:w="40.0" w:type="dxa"/>
+              <w:right w:w="40.0" w:type="dxa"/>
+            </w:tcMar>
+            <w:vAlign w:val="bottom"/>
+          </w:tcPr>
+          <w:p>
+            <w:pPr>
+              <w:widowControl w:val="0"/>
+              <w:rPr>
+                <w:color w:val="434343"/>
+              </w:rPr>
+            </w:pPr>
+            <w:r>
+              <w:rPr>
+                <w:color w:val="434343"/>
+                <w:rtl w:val="0"/>
+              </w:rPr>
+              <w:t xml:space="preserve">The view task details and &gt; arrow is not aligned in the task card</w:t>
+            </w:r>
+          </w:p>
+        </w:tc>
+        <w:tc>
+          <w:tcPr>
+            <w:tcBorders>
+              <w:top w:color="000000" w:space="0" w:sz="6" w:val="single"/>
+              <w:left w:color="000000" w:space="0" w:sz="6" w:val="single"/>
+              <w:bottom w:color="000000" w:space="0" w:sz="6" w:val="single"/>
+              <w:right w:color="000000" w:space="0" w:sz="6" w:val="single"/>
+            </w:tcBorders>
+            <w:shd w:fill="ffffff" w:val="clear"/>
+            <w:tcMar>
+              <w:top w:w="40.0" w:type="dxa"/>
+              <w:left w:w="40.0" w:type="dxa"/>
+              <w:bottom w:w="40.0" w:type="dxa"/>
+              <w:right w:w="40.0" w:type="dxa"/>
+            </w:tcMar>
+            <w:vAlign w:val="bottom"/>
+          </w:tcPr>
+          <w:p>
+            <w:pPr>
+              <w:widowControl w:val="0"/>
+              <w:rPr>
+                <w:color w:val="434343"/>
+              </w:rPr>
+            </w:pPr>
+            <w:r>
+              <w:rPr>
+                <w:color w:val="434343"/>
+                <w:rtl w:val="0"/>
+              </w:rPr>
+              <w:t xml:space="preserve">Released</w:t>
+            </w:r>
+          </w:p>
+        </w:tc>
+        <w:tc>
+          <w:tcPr>
+            <w:tcBorders>
+              <w:top w:color="000000" w:space="0" w:sz="6" w:val="single"/>
+              <w:left w:color="000000" w:space="0" w:sz="6" w:val="single"/>
+              <w:bottom w:color="000000" w:space="0" w:sz="6" w:val="single"/>
+              <w:right w:color="000000" w:space="0" w:sz="6" w:val="single"/>
+            </w:tcBorders>
+            <w:shd w:fill="ffffff" w:val="clear"/>
+            <w:tcMar>
+              <w:top w:w="40.0" w:type="dxa"/>
+              <w:left w:w="40.0" w:type="dxa"/>
+              <w:bottom w:w="40.0" w:type="dxa"/>
+              <w:right w:w="40.0" w:type="dxa"/>
+            </w:tcMar>
+            <w:vAlign w:val="bottom"/>
+          </w:tcPr>
+          <w:p>
+            <w:pPr>
+              <w:widowControl w:val="0"/>
+              <w:rPr>
+                <w:sz w:val="20"/>
+                <w:szCs w:val="20"/>
+              </w:rPr>
+            </w:pPr>
+            <w:r>
+              <w:rPr>
+                <w:sz w:val="20"/>
+                <w:szCs w:val="20"/>
+                <w:rtl w:val="0"/>
+              </w:rPr>
+              <w:t xml:space="preserve">Sunbird Mobile App</w:t>
+            </w:r>
+          </w:p>
+        </w:tc>
+      </w:tr>
+      <w:tr>
+        <w:trPr>
+          <w:cantSplit w:val="0"/>
+          <w:trHeight w:val="330" w:hRule="atLeast"/>
+          <w:tblHeader w:val="0"/>
+        </w:trPr>
+        <w:tc>
+          <w:tcPr>
+            <w:tcBorders>
+              <w:top w:color="000000" w:space="0" w:sz="6" w:val="single"/>
+              <w:left w:color="000000" w:space="0" w:sz="6" w:val="single"/>
+              <w:bottom w:color="000000" w:space="0" w:sz="6" w:val="single"/>
+              <w:right w:color="000000" w:space="0" w:sz="6" w:val="single"/>
+            </w:tcBorders>
+            <w:shd w:fill="ffffff" w:val="clear"/>
+            <w:tcMar>
+              <w:top w:w="40.0" w:type="dxa"/>
+              <w:left w:w="40.0" w:type="dxa"/>
+              <w:bottom w:w="40.0" w:type="dxa"/>
+              <w:right w:w="40.0" w:type="dxa"/>
+            </w:tcMar>
+            <w:vAlign w:val="bottom"/>
+          </w:tcPr>
+          <w:p>
+            <w:pPr>
+              <w:widowControl w:val="0"/>
+              <w:rPr>
+                <w:sz w:val="20"/>
+                <w:szCs w:val="20"/>
+              </w:rPr>
+            </w:pPr>
+            <w:r>
+              <w:rPr>
+                <w:sz w:val="20"/>
+                <w:szCs w:val="20"/>
+                <w:rtl w:val="0"/>
+              </w:rPr>
+              <w:t xml:space="preserve">6</w:t>
+            </w:r>
+          </w:p>
+        </w:tc>
+        <w:tc>
+          <w:tcPr>
+            <w:tcBorders>
+              <w:top w:color="000000" w:space="0" w:sz="6" w:val="single"/>
+              <w:left w:color="000000" w:space="0" w:sz="6" w:val="single"/>
+              <w:bottom w:color="000000" w:space="0" w:sz="6" w:val="single"/>
+              <w:right w:color="000000" w:space="0" w:sz="6" w:val="single"/>
+            </w:tcBorders>
+            <w:shd w:fill="ffffff" w:val="clear"/>
+            <w:tcMar>
+              <w:top w:w="40.0" w:type="dxa"/>
+              <w:left w:w="40.0" w:type="dxa"/>
+              <w:bottom w:w="40.0" w:type="dxa"/>
+              <w:right w:w="40.0" w:type="dxa"/>
+            </w:tcMar>
+            <w:vAlign w:val="bottom"/>
+          </w:tcPr>
+          <w:p>
+            <w:pPr>
+              <w:widowControl w:val="0"/>
+              <w:rPr>
+                <w:sz w:val="20"/>
+                <w:szCs w:val="20"/>
+              </w:rPr>
+            </w:pPr>
             <w:hyperlink r:id="rId19">
               <w:r>
                 <w:rPr>
@@ -4606,19 +4718,175 @@
             </w:hyperlink>
             <w:r>
               <w:rPr>
-                <w:color w:val="1155cc"/>
-                <w:sz w:val="20"/>
-                <w:szCs w:val="20"/>
-                <w:rtl w:val="0"/>
-              </w:rPr>
-              <w:t xml:space="preserve">,</w:t>
-            </w:r>
-          </w:p>
-          <w:p>
-            <w:pPr>
-              <w:widowControl w:val="0"/>
-              <w:rPr>
-                <w:color w:val="1155cc"/>
+                <w:rtl w:val="0"/>
+              </w:rPr>
+            </w:r>
+          </w:p>
+        </w:tc>
+        <w:tc>
+          <w:tcPr>
+            <w:tcBorders>
+              <w:top w:color="000000" w:space="0" w:sz="6" w:val="single"/>
+              <w:left w:color="000000" w:space="0" w:sz="6" w:val="single"/>
+              <w:bottom w:color="000000" w:space="0" w:sz="6" w:val="single"/>
+              <w:right w:color="000000" w:space="0" w:sz="6" w:val="single"/>
+            </w:tcBorders>
+            <w:shd w:fill="ffffff" w:val="clear"/>
+            <w:tcMar>
+              <w:top w:w="40.0" w:type="dxa"/>
+              <w:left w:w="40.0" w:type="dxa"/>
+              <w:bottom w:w="40.0" w:type="dxa"/>
+              <w:right w:w="40.0" w:type="dxa"/>
+            </w:tcMar>
+            <w:vAlign w:val="bottom"/>
+          </w:tcPr>
+          <w:p>
+            <w:pPr>
+              <w:widowControl w:val="0"/>
+              <w:rPr>
+                <w:color w:val="434343"/>
+              </w:rPr>
+            </w:pPr>
+            <w:r>
+              <w:rPr>
+                <w:color w:val="434343"/>
+                <w:rtl w:val="0"/>
+              </w:rPr>
+              <w:t xml:space="preserve">Task tile - Status and task name looking the same </w:t>
+            </w:r>
+          </w:p>
+        </w:tc>
+        <w:tc>
+          <w:tcPr>
+            <w:tcBorders>
+              <w:top w:color="000000" w:space="0" w:sz="6" w:val="single"/>
+              <w:left w:color="000000" w:space="0" w:sz="6" w:val="single"/>
+              <w:bottom w:color="000000" w:space="0" w:sz="6" w:val="single"/>
+              <w:right w:color="000000" w:space="0" w:sz="6" w:val="single"/>
+            </w:tcBorders>
+            <w:shd w:fill="ffffff" w:val="clear"/>
+            <w:tcMar>
+              <w:top w:w="40.0" w:type="dxa"/>
+              <w:left w:w="40.0" w:type="dxa"/>
+              <w:bottom w:w="40.0" w:type="dxa"/>
+              <w:right w:w="40.0" w:type="dxa"/>
+            </w:tcMar>
+            <w:vAlign w:val="bottom"/>
+          </w:tcPr>
+          <w:p>
+            <w:pPr>
+              <w:widowControl w:val="0"/>
+              <w:rPr>
+                <w:color w:val="434343"/>
+              </w:rPr>
+            </w:pPr>
+            <w:r>
+              <w:rPr>
+                <w:color w:val="434343"/>
+                <w:rtl w:val="0"/>
+              </w:rPr>
+              <w:t xml:space="preserve">Released</w:t>
+            </w:r>
+          </w:p>
+        </w:tc>
+        <w:tc>
+          <w:tcPr>
+            <w:tcBorders>
+              <w:top w:color="000000" w:space="0" w:sz="6" w:val="single"/>
+              <w:left w:color="000000" w:space="0" w:sz="6" w:val="single"/>
+              <w:bottom w:color="000000" w:space="0" w:sz="6" w:val="single"/>
+              <w:right w:color="000000" w:space="0" w:sz="6" w:val="single"/>
+            </w:tcBorders>
+            <w:shd w:fill="ffffff" w:val="clear"/>
+            <w:tcMar>
+              <w:top w:w="40.0" w:type="dxa"/>
+              <w:left w:w="40.0" w:type="dxa"/>
+              <w:bottom w:w="40.0" w:type="dxa"/>
+              <w:right w:w="40.0" w:type="dxa"/>
+            </w:tcMar>
+            <w:vAlign w:val="bottom"/>
+          </w:tcPr>
+          <w:p>
+            <w:pPr>
+              <w:widowControl w:val="0"/>
+              <w:rPr>
+                <w:sz w:val="20"/>
+                <w:szCs w:val="20"/>
+              </w:rPr>
+            </w:pPr>
+            <w:r>
+              <w:rPr>
+                <w:sz w:val="20"/>
+                <w:szCs w:val="20"/>
+                <w:rtl w:val="0"/>
+              </w:rPr>
+              <w:t xml:space="preserve">Sunbird Mobile App</w:t>
+            </w:r>
+          </w:p>
+        </w:tc>
+      </w:tr>
+      <w:tr>
+        <w:trPr>
+          <w:cantSplit w:val="0"/>
+          <w:trHeight w:val="330" w:hRule="atLeast"/>
+          <w:tblHeader w:val="0"/>
+        </w:trPr>
+        <w:tc>
+          <w:tcPr>
+            <w:tcBorders>
+              <w:top w:color="000000" w:space="0" w:sz="6" w:val="single"/>
+              <w:left w:color="000000" w:space="0" w:sz="6" w:val="single"/>
+              <w:bottom w:color="000000" w:space="0" w:sz="6" w:val="single"/>
+              <w:right w:color="000000" w:space="0" w:sz="6" w:val="single"/>
+            </w:tcBorders>
+            <w:shd w:fill="ffffff" w:val="clear"/>
+            <w:tcMar>
+              <w:top w:w="40.0" w:type="dxa"/>
+              <w:left w:w="40.0" w:type="dxa"/>
+              <w:bottom w:w="40.0" w:type="dxa"/>
+              <w:right w:w="40.0" w:type="dxa"/>
+            </w:tcMar>
+            <w:vAlign w:val="bottom"/>
+          </w:tcPr>
+          <w:p>
+            <w:pPr>
+              <w:widowControl w:val="0"/>
+              <w:rPr>
+                <w:sz w:val="20"/>
+                <w:szCs w:val="20"/>
+              </w:rPr>
+            </w:pPr>
+            <w:r>
+              <w:rPr>
+                <w:sz w:val="20"/>
+                <w:szCs w:val="20"/>
+                <w:rtl w:val="0"/>
+              </w:rPr>
+              <w:t xml:space="preserve">7</w:t>
+            </w:r>
+          </w:p>
+        </w:tc>
+        <w:tc>
+          <w:tcPr>
+            <w:tcBorders>
+              <w:top w:color="000000" w:space="0" w:sz="6" w:val="single"/>
+              <w:left w:color="000000" w:space="0" w:sz="6" w:val="single"/>
+              <w:bottom w:color="000000" w:space="0" w:sz="6" w:val="single"/>
+              <w:right w:color="000000" w:space="0" w:sz="6" w:val="single"/>
+            </w:tcBorders>
+            <w:shd w:fill="ffffff" w:val="clear"/>
+            <w:tcMar>
+              <w:top w:w="40.0" w:type="dxa"/>
+              <w:left w:w="40.0" w:type="dxa"/>
+              <w:bottom w:w="40.0" w:type="dxa"/>
+              <w:right w:w="40.0" w:type="dxa"/>
+            </w:tcMar>
+            <w:vAlign w:val="bottom"/>
+          </w:tcPr>
+          <w:p>
+            <w:pPr>
+              <w:widowControl w:val="0"/>
+              <w:rPr>
                 <w:sz w:val="20"/>
                 <w:szCs w:val="20"/>
               </w:rPr>
@@ -4636,13 +4904,180 @@
             </w:hyperlink>
             <w:r>
               <w:rPr>
-                <w:sz w:val="20"/>
-                <w:szCs w:val="20"/>
-                <w:rtl w:val="0"/>
-              </w:rPr>
-              <w:t xml:space="preserve">,</w:t>
-              <w:br w:type="textWrapping"/>
-            </w:r>
+                <w:rtl w:val="0"/>
+              </w:rPr>
+            </w:r>
+          </w:p>
+        </w:tc>
+        <w:tc>
+          <w:tcPr>
+            <w:tcBorders>
+              <w:top w:color="000000" w:space="0" w:sz="6" w:val="single"/>
+              <w:left w:color="000000" w:space="0" w:sz="6" w:val="single"/>
+              <w:bottom w:color="000000" w:space="0" w:sz="6" w:val="single"/>
+              <w:right w:color="000000" w:space="0" w:sz="6" w:val="single"/>
+            </w:tcBorders>
+            <w:shd w:fill="ffffff" w:val="clear"/>
+            <w:tcMar>
+              <w:top w:w="40.0" w:type="dxa"/>
+              <w:left w:w="40.0" w:type="dxa"/>
+              <w:bottom w:w="40.0" w:type="dxa"/>
+              <w:right w:w="40.0" w:type="dxa"/>
+            </w:tcMar>
+            <w:vAlign w:val="bottom"/>
+          </w:tcPr>
+          <w:p>
+            <w:pPr>
+              <w:widowControl w:val="0"/>
+              <w:rPr>
+                <w:color w:val="434343"/>
+              </w:rPr>
+            </w:pPr>
+            <w:r>
+              <w:rPr>
+                <w:color w:val="434343"/>
+                <w:rtl w:val="0"/>
+              </w:rPr>
+              <w:t xml:space="preserve">Edit button in task page shrinks when you have longer task name </w:t>
+            </w:r>
+          </w:p>
+        </w:tc>
+        <w:tc>
+          <w:tcPr>
+            <w:tcBorders>
+              <w:top w:color="000000" w:space="0" w:sz="6" w:val="single"/>
+              <w:left w:color="000000" w:space="0" w:sz="6" w:val="single"/>
+              <w:bottom w:color="000000" w:space="0" w:sz="6" w:val="single"/>
+              <w:right w:color="000000" w:space="0" w:sz="6" w:val="single"/>
+            </w:tcBorders>
+            <w:shd w:fill="ffffff" w:val="clear"/>
+            <w:tcMar>
+              <w:top w:w="40.0" w:type="dxa"/>
+              <w:left w:w="40.0" w:type="dxa"/>
+              <w:bottom w:w="40.0" w:type="dxa"/>
+              <w:right w:w="40.0" w:type="dxa"/>
+            </w:tcMar>
+            <w:vAlign w:val="bottom"/>
+          </w:tcPr>
+          <w:p>
+            <w:pPr>
+              <w:widowControl w:val="0"/>
+              <w:rPr>
+                <w:color w:val="434343"/>
+              </w:rPr>
+            </w:pPr>
+            <w:r>
+              <w:rPr>
+                <w:color w:val="434343"/>
+                <w:rtl w:val="0"/>
+              </w:rPr>
+              <w:t xml:space="preserve">Released</w:t>
+            </w:r>
+          </w:p>
+        </w:tc>
+        <w:tc>
+          <w:tcPr>
+            <w:tcBorders>
+              <w:top w:color="000000" w:space="0" w:sz="6" w:val="single"/>
+              <w:left w:color="000000" w:space="0" w:sz="6" w:val="single"/>
+              <w:bottom w:color="000000" w:space="0" w:sz="6" w:val="single"/>
+              <w:right w:color="000000" w:space="0" w:sz="6" w:val="single"/>
+            </w:tcBorders>
+            <w:shd w:fill="ffffff" w:val="clear"/>
+            <w:tcMar>
+              <w:top w:w="40.0" w:type="dxa"/>
+              <w:left w:w="40.0" w:type="dxa"/>
+              <w:bottom w:w="40.0" w:type="dxa"/>
+              <w:right w:w="40.0" w:type="dxa"/>
+            </w:tcMar>
+            <w:vAlign w:val="bottom"/>
+          </w:tcPr>
+          <w:p>
+            <w:pPr>
+              <w:widowControl w:val="0"/>
+              <w:rPr>
+                <w:sz w:val="20"/>
+                <w:szCs w:val="20"/>
+              </w:rPr>
+            </w:pPr>
+            <w:r>
+              <w:rPr>
+                <w:sz w:val="20"/>
+                <w:szCs w:val="20"/>
+                <w:rtl w:val="0"/>
+              </w:rPr>
+              <w:t xml:space="preserve">Sunbird Mobile App</w:t>
+            </w:r>
+          </w:p>
+        </w:tc>
+      </w:tr>
+      <w:tr>
+        <w:trPr>
+          <w:cantSplit w:val="0"/>
+          <w:trHeight w:val="330" w:hRule="atLeast"/>
+          <w:tblHeader w:val="0"/>
+        </w:trPr>
+        <w:tc>
+          <w:tcPr>
+            <w:tcBorders>
+              <w:top w:color="000000" w:space="0" w:sz="6" w:val="single"/>
+              <w:left w:color="000000" w:space="0" w:sz="6" w:val="single"/>
+              <w:bottom w:color="000000" w:space="0" w:sz="6" w:val="single"/>
+              <w:right w:color="000000" w:space="0" w:sz="6" w:val="single"/>
+            </w:tcBorders>
+            <w:shd w:fill="ffffff" w:val="clear"/>
+            <w:tcMar>
+              <w:top w:w="40.0" w:type="dxa"/>
+              <w:left w:w="40.0" w:type="dxa"/>
+              <w:bottom w:w="40.0" w:type="dxa"/>
+              <w:right w:w="40.0" w:type="dxa"/>
+            </w:tcMar>
+            <w:vAlign w:val="bottom"/>
+          </w:tcPr>
+          <w:p>
+            <w:pPr>
+              <w:widowControl w:val="0"/>
+              <w:rPr>
+                <w:sz w:val="20"/>
+                <w:szCs w:val="20"/>
+              </w:rPr>
+            </w:pPr>
+            <w:r>
+              <w:rPr>
+                <w:sz w:val="20"/>
+                <w:szCs w:val="20"/>
+                <w:rtl w:val="0"/>
+              </w:rPr>
+              <w:t xml:space="preserve">8</w:t>
+            </w:r>
+          </w:p>
+        </w:tc>
+        <w:tc>
+          <w:tcPr>
+            <w:tcBorders>
+              <w:top w:color="000000" w:space="0" w:sz="6" w:val="single"/>
+              <w:left w:color="000000" w:space="0" w:sz="6" w:val="single"/>
+              <w:bottom w:color="000000" w:space="0" w:sz="6" w:val="single"/>
+              <w:right w:color="000000" w:space="0" w:sz="6" w:val="single"/>
+            </w:tcBorders>
+            <w:shd w:fill="ffffff" w:val="clear"/>
+            <w:tcMar>
+              <w:top w:w="40.0" w:type="dxa"/>
+              <w:left w:w="40.0" w:type="dxa"/>
+              <w:bottom w:w="40.0" w:type="dxa"/>
+              <w:right w:w="40.0" w:type="dxa"/>
+            </w:tcMar>
+            <w:vAlign w:val="bottom"/>
+          </w:tcPr>
+          <w:p>
+            <w:pPr>
+              <w:widowControl w:val="0"/>
+              <w:rPr>
+                <w:color w:val="1155cc"/>
+                <w:sz w:val="20"/>
+                <w:szCs w:val="20"/>
+              </w:rPr>
+            </w:pPr>
             <w:hyperlink r:id="rId21">
               <w:r>
                 <w:rPr>
@@ -4656,12 +5091,8 @@
             </w:hyperlink>
             <w:r>
               <w:rPr>
-                <w:color w:val="1155cc"/>
-                <w:sz w:val="20"/>
-                <w:szCs w:val="20"/>
-                <w:rtl w:val="0"/>
-              </w:rPr>
-              <w:t xml:space="preserve"> </w:t>
+                <w:rtl w:val="0"/>
+              </w:rPr>
             </w:r>
           </w:p>
         </w:tc>
@@ -4680,84 +5111,21 @@
               <w:bottom w:w="40.0" w:type="dxa"/>
               <w:right w:w="40.0" w:type="dxa"/>
             </w:tcMar>
-          </w:tcPr>
-          <w:p>
-            <w:pPr>
-              <w:widowControl w:val="0"/>
-              <w:ind w:left="0" w:firstLine="0"/>
-              <w:rPr>
-                <w:color w:val="434343"/>
-              </w:rPr>
-            </w:pPr>
-            <w:r>
-              <w:rPr>
-                <w:color w:val="434343"/>
-                <w:rtl w:val="0"/>
-              </w:rPr>
-              <w:t xml:space="preserve">The following UI elements were rectified in the task page:</w:t>
-            </w:r>
-          </w:p>
-          <w:p>
-            <w:pPr>
-              <w:widowControl w:val="0"/>
-              <w:numPr>
-                <w:ilvl w:val="0"/>
-                <w:numId w:val="2"/>
-              </w:numPr>
-              <w:ind w:left="720" w:hanging="360"/>
-              <w:rPr>
-                <w:color w:val="434343"/>
-                <w:u w:val="none"/>
-              </w:rPr>
-            </w:pPr>
-            <w:r>
-              <w:rPr>
-                <w:color w:val="434343"/>
-                <w:rtl w:val="0"/>
-              </w:rPr>
-              <w:t xml:space="preserve">The view task details and &gt; arrow sign were not aligned in the task card</w:t>
-            </w:r>
-          </w:p>
-          <w:p>
-            <w:pPr>
-              <w:widowControl w:val="0"/>
-              <w:numPr>
-                <w:ilvl w:val="0"/>
-                <w:numId w:val="2"/>
-              </w:numPr>
-              <w:ind w:left="720" w:hanging="360"/>
-              <w:rPr>
-                <w:color w:val="434343"/>
-                <w:u w:val="none"/>
-              </w:rPr>
-            </w:pPr>
-            <w:r>
-              <w:rPr>
-                <w:color w:val="434343"/>
-                <w:rtl w:val="0"/>
-              </w:rPr>
-              <w:t xml:space="preserve">The formatting of status and task name were rectified to differentiate from one another</w:t>
-            </w:r>
-          </w:p>
-          <w:p>
-            <w:pPr>
-              <w:widowControl w:val="0"/>
-              <w:numPr>
-                <w:ilvl w:val="0"/>
-                <w:numId w:val="2"/>
-              </w:numPr>
-              <w:ind w:left="720" w:hanging="360"/>
-              <w:rPr>
-                <w:color w:val="434343"/>
-                <w:u w:val="none"/>
-              </w:rPr>
-            </w:pPr>
-            <w:r>
-              <w:rPr>
-                <w:color w:val="434343"/>
-                <w:rtl w:val="0"/>
-              </w:rPr>
-              <w:t xml:space="preserve">UI elements were enhanced to accommodate longer task names</w:t>
+            <w:vAlign w:val="bottom"/>
+          </w:tcPr>
+          <w:p>
+            <w:pPr>
+              <w:widowControl w:val="0"/>
+              <w:rPr>
+                <w:color w:val="434343"/>
+              </w:rPr>
+            </w:pPr>
+            <w:r>
+              <w:rPr>
+                <w:color w:val="434343"/>
+                <w:rtl w:val="0"/>
+              </w:rPr>
+              <w:t xml:space="preserve">While adding a new task, if the name of the task is longer then the text wrap is not happening properly</w:t>
             </w:r>
           </w:p>
         </w:tc>
@@ -4776,6 +5144,7 @@
               <w:bottom w:w="40.0" w:type="dxa"/>
               <w:right w:w="40.0" w:type="dxa"/>
             </w:tcMar>
+            <w:vAlign w:val="bottom"/>
           </w:tcPr>
           <w:p>
             <w:pPr>
@@ -4808,6 +5177,7 @@
               <w:bottom w:w="40.0" w:type="dxa"/>
               <w:right w:w="40.0" w:type="dxa"/>
             </w:tcMar>
+            <w:vAlign w:val="bottom"/>
           </w:tcPr>
           <w:p>
             <w:pPr>
@@ -4849,22 +5219,23 @@
               <w:bottom w:w="40.0" w:type="dxa"/>
               <w:right w:w="40.0" w:type="dxa"/>
             </w:tcMar>
-          </w:tcPr>
-          <w:p>
-            <w:pPr>
-              <w:widowControl w:val="0"/>
-              <w:rPr>
-                <w:sz w:val="20"/>
-                <w:szCs w:val="20"/>
-              </w:rPr>
-            </w:pPr>
-            <w:r>
-              <w:rPr>
-                <w:sz w:val="20"/>
-                <w:szCs w:val="20"/>
-                <w:rtl w:val="0"/>
-              </w:rPr>
-              <w:t xml:space="preserve">6</w:t>
+            <w:vAlign w:val="bottom"/>
+          </w:tcPr>
+          <w:p>
+            <w:pPr>
+              <w:widowControl w:val="0"/>
+              <w:rPr>
+                <w:sz w:val="20"/>
+                <w:szCs w:val="20"/>
+              </w:rPr>
+            </w:pPr>
+            <w:r>
+              <w:rPr>
+                <w:sz w:val="20"/>
+                <w:szCs w:val="20"/>
+                <w:rtl w:val="0"/>
+              </w:rPr>
+              <w:t xml:space="preserve">9</w:t>
             </w:r>
           </w:p>
         </w:tc>
@@ -4883,6 +5254,7 @@
               <w:bottom w:w="40.0" w:type="dxa"/>
               <w:right w:w="40.0" w:type="dxa"/>
             </w:tcMar>
+            <w:vAlign w:val="bottom"/>
           </w:tcPr>
           <w:p>
             <w:pPr>
@@ -4926,20 +5298,34 @@
               <w:bottom w:w="40.0" w:type="dxa"/>
               <w:right w:w="40.0" w:type="dxa"/>
             </w:tcMar>
-          </w:tcPr>
-          <w:p>
-            <w:pPr>
-              <w:widowControl w:val="0"/>
-              <w:rPr>
-                <w:color w:val="434343"/>
-              </w:rPr>
-            </w:pPr>
-            <w:r>
-              <w:rPr>
-                <w:color w:val="434343"/>
-                <w:rtl w:val="0"/>
-              </w:rPr>
-              <w:t xml:space="preserve">Users received a message to discard the project while editing an assigned project. This message was updated to make it relevant.</w:t>
+            <w:vAlign w:val="bottom"/>
+          </w:tcPr>
+          <w:p>
+            <w:pPr>
+              <w:widowControl w:val="0"/>
+              <w:rPr>
+                <w:color w:val="434343"/>
+              </w:rPr>
+            </w:pPr>
+            <w:r>
+              <w:rPr>
+                <w:color w:val="434343"/>
+                <w:rtl w:val="0"/>
+              </w:rPr>
+              <w:t xml:space="preserve">The popup message which says "would you like to discard your project" while editing an assigned project gives the wrong message to users</w:t>
+            </w:r>
+          </w:p>
+          <w:p>
+            <w:pPr>
+              <w:widowControl w:val="0"/>
+              <w:rPr>
+                <w:color w:val="434343"/>
+              </w:rPr>
+            </w:pPr>
+            <w:r>
+              <w:rPr>
+                <w:rtl w:val="0"/>
+              </w:rPr>
             </w:r>
           </w:p>
         </w:tc>
@@ -4958,6 +5344,7 @@
               <w:bottom w:w="40.0" w:type="dxa"/>
               <w:right w:w="40.0" w:type="dxa"/>
             </w:tcMar>
+            <w:vAlign w:val="bottom"/>
           </w:tcPr>
           <w:p>
             <w:pPr>
@@ -4990,6 +5377,7 @@
               <w:bottom w:w="40.0" w:type="dxa"/>
               <w:right w:w="40.0" w:type="dxa"/>
             </w:tcMar>
+            <w:vAlign w:val="bottom"/>
           </w:tcPr>
           <w:p>
             <w:pPr>
@@ -5188,12 +5576,12 @@
         <wp:inline distB="114300" distT="114300" distL="114300" distR="114300">
           <wp:extent cx="523875" cy="457200"/>
           <wp:effectExtent b="0" l="0" r="0" t="0"/>
-          <wp:docPr id="2" name="image5.png"/>
+          <wp:docPr id="2" name="image4.png"/>
           <a:graphic>
             <a:graphicData uri="http://schemas.openxmlformats.org/drawingml/2006/picture">
               <pic:pic>
                 <pic:nvPicPr>
-                  <pic:cNvPr id="0" name="image5.png"/>
+                  <pic:cNvPr id="0" name="image4.png"/>
                   <pic:cNvPicPr preferRelativeResize="0"/>
                 </pic:nvPicPr>
                 <pic:blipFill>
@@ -5226,12 +5614,12 @@
         <wp:inline distB="114300" distT="114300" distL="114300" distR="114300">
           <wp:extent cx="1314450" cy="466725"/>
           <wp:effectExtent b="0" l="0" r="0" t="0"/>
-          <wp:docPr id="5" name="image3.png"/>
+          <wp:docPr id="5" name="image5.png"/>
           <a:graphic>
             <a:graphicData uri="http://schemas.openxmlformats.org/drawingml/2006/picture">
               <pic:pic>
                 <pic:nvPicPr>
-                  <pic:cNvPr id="0" name="image3.png"/>
+                  <pic:cNvPr id="0" name="image5.png"/>
                   <pic:cNvPicPr preferRelativeResize="0"/>
                 </pic:nvPicPr>
                 <pic:blipFill>
@@ -5376,121 +5764,8 @@
       </w:rPr>
     </w:lvl>
   </w:abstractNum>
-  <w:abstractNum w:abstractNumId="2">
-    <w:lvl w:ilvl="0">
-      <w:start w:val="1"/>
-      <w:numFmt w:val="bullet"/>
-      <w:lvlText w:val="●"/>
-      <w:lvlJc w:val="left"/>
-      <w:pPr>
-        <w:ind w:left="720" w:hanging="360"/>
-      </w:pPr>
-      <w:rPr>
-        <w:u w:val="none"/>
-      </w:rPr>
-    </w:lvl>
-    <w:lvl w:ilvl="1">
-      <w:start w:val="1"/>
-      <w:numFmt w:val="bullet"/>
-      <w:lvlText w:val="○"/>
-      <w:lvlJc w:val="left"/>
-      <w:pPr>
-        <w:ind w:left="1440" w:hanging="360"/>
-      </w:pPr>
-      <w:rPr>
-        <w:u w:val="none"/>
-      </w:rPr>
-    </w:lvl>
-    <w:lvl w:ilvl="2">
-      <w:start w:val="1"/>
-      <w:numFmt w:val="bullet"/>
-      <w:lvlText w:val="■"/>
-      <w:lvlJc w:val="left"/>
-      <w:pPr>
-        <w:ind w:left="2160" w:hanging="360"/>
-      </w:pPr>
-      <w:rPr>
-        <w:u w:val="none"/>
-      </w:rPr>
-    </w:lvl>
-    <w:lvl w:ilvl="3">
-      <w:start w:val="1"/>
-      <w:numFmt w:val="bullet"/>
-      <w:lvlText w:val="●"/>
-      <w:lvlJc w:val="left"/>
-      <w:pPr>
-        <w:ind w:left="2880" w:hanging="360"/>
-      </w:pPr>
-      <w:rPr>
-        <w:u w:val="none"/>
-      </w:rPr>
-    </w:lvl>
-    <w:lvl w:ilvl="4">
-      <w:start w:val="1"/>
-      <w:numFmt w:val="bullet"/>
-      <w:lvlText w:val="○"/>
-      <w:lvlJc w:val="left"/>
-      <w:pPr>
-        <w:ind w:left="3600" w:hanging="360"/>
-      </w:pPr>
-      <w:rPr>
-        <w:u w:val="none"/>
-      </w:rPr>
-    </w:lvl>
-    <w:lvl w:ilvl="5">
-      <w:start w:val="1"/>
-      <w:numFmt w:val="bullet"/>
-      <w:lvlText w:val="■"/>
-      <w:lvlJc w:val="left"/>
-      <w:pPr>
-        <w:ind w:left="4320" w:hanging="360"/>
-      </w:pPr>
-      <w:rPr>
-        <w:u w:val="none"/>
-      </w:rPr>
-    </w:lvl>
-    <w:lvl w:ilvl="6">
-      <w:start w:val="1"/>
-      <w:numFmt w:val="bullet"/>
-      <w:lvlText w:val="●"/>
-      <w:lvlJc w:val="left"/>
-      <w:pPr>
-        <w:ind w:left="5040" w:hanging="360"/>
-      </w:pPr>
-      <w:rPr>
-        <w:u w:val="none"/>
-      </w:rPr>
-    </w:lvl>
-    <w:lvl w:ilvl="7">
-      <w:start w:val="1"/>
-      <w:numFmt w:val="bullet"/>
-      <w:lvlText w:val="○"/>
-      <w:lvlJc w:val="left"/>
-      <w:pPr>
-        <w:ind w:left="5760" w:hanging="360"/>
-      </w:pPr>
-      <w:rPr>
-        <w:u w:val="none"/>
-      </w:rPr>
-    </w:lvl>
-    <w:lvl w:ilvl="8">
-      <w:start w:val="1"/>
-      <w:numFmt w:val="bullet"/>
-      <w:lvlText w:val="■"/>
-      <w:lvlJc w:val="left"/>
-      <w:pPr>
-        <w:ind w:left="6480" w:hanging="360"/>
-      </w:pPr>
-      <w:rPr>
-        <w:u w:val="none"/>
-      </w:rPr>
-    </w:lvl>
-  </w:abstractNum>
   <w:num w:numId="1">
     <w:abstractNumId w:val="1"/>
-  </w:num>
-  <w:num w:numId="2">
-    <w:abstractNumId w:val="2"/>
   </w:num>
 </w:numbering>
 </file>

</xml_diff>